<commit_message>
Nova função na lib paginator, addKeysToRecords, permite adicionar chaves ao JSON de uma consulta, baseado em outras consultas; Exemplos de uso no controller usuario - consultarTodos e consultar por ID;
</commit_message>
<xml_diff>
--- a/documentation/libraries/descritivo-de-uso-libs-paginator-searcher.docx
+++ b/documentation/libraries/descritivo-de-uso-libs-paginator-searcher.docx
@@ -538,7 +538,6 @@
           <w:szCs w:val="18"/>
         </w:rPr>
       </w:pPr>
-      <w:bookmarkStart w:id="0" w:name="_GoBack"/>
       <w:r>
         <w:rPr>
           <w:rFonts w:cstheme="minorHAnsi"/>
@@ -571,7 +570,6 @@
         <w:t>https://servidor/rota?page=1</w:t>
       </w:r>
     </w:p>
-    <w:bookmarkEnd w:id="0"/>
     <w:p>
       <w:pPr>
         <w:pStyle w:val="PargrafodaLista"/>
@@ -1693,7 +1691,6 @@
       <w:pPr>
         <w:rPr>
           <w:rFonts w:cstheme="minorHAnsi"/>
-          <w:b/>
         </w:rPr>
       </w:pPr>
     </w:p>
@@ -1724,6 +1721,7 @@
         <w:jc w:val="both"/>
         <w:rPr>
           <w:rFonts w:cstheme="minorHAnsi"/>
+          <w:b/>
         </w:rPr>
       </w:pPr>
     </w:p>
@@ -1948,7 +1946,6 @@
       <w:pPr>
         <w:rPr>
           <w:rFonts w:cstheme="minorHAnsi"/>
-          <w:b/>
         </w:rPr>
       </w:pPr>
     </w:p>
@@ -1957,27 +1954,35 @@
         <w:pStyle w:val="PargrafodaLista"/>
         <w:numPr>
           <w:ilvl w:val="0"/>
-          <w:numId w:val="5"/>
+          <w:numId w:val="8"/>
         </w:numPr>
-        <w:jc w:val="both"/>
-        <w:rPr>
-          <w:rFonts w:cstheme="minorHAnsi"/>
-          <w:b/>
-        </w:rPr>
-      </w:pPr>
-      <w:r>
-        <w:rPr>
-          <w:rFonts w:cstheme="minorHAnsi"/>
-          <w:b/>
-        </w:rPr>
-        <w:t xml:space="preserve">Formatador de </w:t>
-      </w:r>
+        <w:rPr>
+          <w:rFonts w:cstheme="minorHAnsi"/>
+          <w:b/>
+        </w:rPr>
+      </w:pPr>
       <w:proofErr w:type="spellStart"/>
       <w:r>
         <w:rPr>
           <w:rFonts w:cstheme="minorHAnsi"/>
           <w:b/>
         </w:rPr>
+        <w:t>Agrupador</w:t>
+      </w:r>
+      <w:proofErr w:type="spellEnd"/>
+      <w:r>
+        <w:rPr>
+          <w:rFonts w:cstheme="minorHAnsi"/>
+          <w:b/>
+        </w:rPr>
+        <w:t xml:space="preserve"> de chaves para os </w:t>
+      </w:r>
+      <w:proofErr w:type="spellStart"/>
+      <w:r>
+        <w:rPr>
+          <w:rFonts w:cstheme="minorHAnsi"/>
+          <w:b/>
+        </w:rPr>
         <w:t>recordsets</w:t>
       </w:r>
       <w:proofErr w:type="spellEnd"/>
@@ -1995,6 +2000,7 @@
         <w:jc w:val="both"/>
         <w:rPr>
           <w:rFonts w:cstheme="minorHAnsi"/>
+          <w:b/>
         </w:rPr>
       </w:pPr>
     </w:p>
@@ -2089,6 +2095,155 @@
           <w:sz w:val="18"/>
           <w:szCs w:val="18"/>
         </w:rPr>
+        <w:t>Adiciona chaves ao JSON de uma consulta, baseado em outras consultas</w:t>
+      </w:r>
+    </w:p>
+    <w:p>
+      <w:pPr>
+        <w:jc w:val="both"/>
+        <w:rPr>
+          <w:rFonts w:cstheme="minorHAnsi"/>
+        </w:rPr>
+      </w:pPr>
+    </w:p>
+    <w:p>
+      <w:pPr>
+        <w:pStyle w:val="PargrafodaLista"/>
+        <w:numPr>
+          <w:ilvl w:val="0"/>
+          <w:numId w:val="8"/>
+        </w:numPr>
+        <w:jc w:val="both"/>
+        <w:rPr>
+          <w:rFonts w:cstheme="minorHAnsi"/>
+          <w:b/>
+        </w:rPr>
+      </w:pPr>
+      <w:r>
+        <w:rPr>
+          <w:rFonts w:cstheme="minorHAnsi"/>
+          <w:b/>
+        </w:rPr>
+        <w:t xml:space="preserve">Formatador de </w:t>
+      </w:r>
+      <w:proofErr w:type="spellStart"/>
+      <w:r>
+        <w:rPr>
+          <w:rFonts w:cstheme="minorHAnsi"/>
+          <w:b/>
+        </w:rPr>
+        <w:t>recordsets</w:t>
+      </w:r>
+      <w:proofErr w:type="spellEnd"/>
+      <w:r>
+        <w:rPr>
+          <w:rFonts w:cstheme="minorHAnsi"/>
+          <w:b/>
+        </w:rPr>
+        <w:t xml:space="preserve"> de saída para o cliente</w:t>
+      </w:r>
+    </w:p>
+    <w:p>
+      <w:pPr>
+        <w:pStyle w:val="PargrafodaLista"/>
+        <w:jc w:val="both"/>
+        <w:rPr>
+          <w:rFonts w:cstheme="minorHAnsi"/>
+          <w:b/>
+        </w:rPr>
+      </w:pPr>
+    </w:p>
+    <w:p>
+      <w:pPr>
+        <w:pStyle w:val="PargrafodaLista"/>
+        <w:numPr>
+          <w:ilvl w:val="0"/>
+          <w:numId w:val="3"/>
+        </w:numPr>
+        <w:jc w:val="both"/>
+        <w:rPr>
+          <w:rFonts w:cstheme="minorHAnsi"/>
+          <w:sz w:val="18"/>
+          <w:szCs w:val="18"/>
+        </w:rPr>
+      </w:pPr>
+      <w:r>
+        <w:rPr>
+          <w:rFonts w:cstheme="minorHAnsi"/>
+          <w:sz w:val="18"/>
+          <w:szCs w:val="18"/>
+        </w:rPr>
+        <w:t>A</w:t>
+      </w:r>
+      <w:r>
+        <w:rPr>
+          <w:rFonts w:cstheme="minorHAnsi"/>
+          <w:sz w:val="18"/>
+          <w:szCs w:val="18"/>
+        </w:rPr>
+        <w:t xml:space="preserve">ção exclusiva de </w:t>
+      </w:r>
+      <w:proofErr w:type="spellStart"/>
+      <w:r>
+        <w:rPr>
+          <w:rFonts w:cstheme="minorHAnsi"/>
+          <w:sz w:val="18"/>
+          <w:szCs w:val="18"/>
+        </w:rPr>
+        <w:t>back-end</w:t>
+      </w:r>
+      <w:proofErr w:type="spellEnd"/>
+      <w:r>
+        <w:rPr>
+          <w:rFonts w:cstheme="minorHAnsi"/>
+          <w:sz w:val="18"/>
+          <w:szCs w:val="18"/>
+        </w:rPr>
+        <w:t xml:space="preserve"> – transparente para o front-</w:t>
+      </w:r>
+      <w:proofErr w:type="spellStart"/>
+      <w:r>
+        <w:rPr>
+          <w:rFonts w:cstheme="minorHAnsi"/>
+          <w:sz w:val="18"/>
+          <w:szCs w:val="18"/>
+        </w:rPr>
+        <w:t>end</w:t>
+      </w:r>
+      <w:proofErr w:type="spellEnd"/>
+    </w:p>
+    <w:p>
+      <w:pPr>
+        <w:pStyle w:val="PargrafodaLista"/>
+        <w:ind w:left="1068"/>
+        <w:jc w:val="both"/>
+        <w:rPr>
+          <w:rFonts w:cstheme="minorHAnsi"/>
+          <w:sz w:val="18"/>
+          <w:szCs w:val="18"/>
+        </w:rPr>
+      </w:pPr>
+    </w:p>
+    <w:p>
+      <w:pPr>
+        <w:pStyle w:val="PargrafodaLista"/>
+        <w:numPr>
+          <w:ilvl w:val="0"/>
+          <w:numId w:val="3"/>
+        </w:numPr>
+        <w:jc w:val="both"/>
+        <w:rPr>
+          <w:rFonts w:cstheme="minorHAnsi"/>
+          <w:sz w:val="18"/>
+          <w:szCs w:val="18"/>
+        </w:rPr>
+      </w:pPr>
+      <w:r>
+        <w:rPr>
+          <w:rFonts w:cstheme="minorHAnsi"/>
+          <w:sz w:val="18"/>
+          <w:szCs w:val="18"/>
+        </w:rPr>
         <w:t>D</w:t>
       </w:r>
       <w:r>
@@ -2269,6 +2424,8 @@
           <w:rFonts w:cstheme="minorHAnsi"/>
         </w:rPr>
       </w:pPr>
+      <w:bookmarkStart w:id="0" w:name="_GoBack"/>
+      <w:bookmarkEnd w:id="0"/>
     </w:p>
     <w:p>
       <w:pPr>
@@ -3128,6 +3285,119 @@
 <file path=word/numbering.xml><?xml version="1.0" encoding="utf-8"?>
 <w:numbering xmlns:wpc="http://schemas.microsoft.com/office/word/2010/wordprocessingCanvas" xmlns:mc="http://schemas.openxmlformats.org/markup-compatibility/2006" xmlns:o="urn:schemas-microsoft-com:office:office" xmlns:r="http://schemas.openxmlformats.org/officeDocument/2006/relationships" xmlns:m="http://schemas.openxmlformats.org/officeDocument/2006/math" xmlns:v="urn:schemas-microsoft-com:vml" xmlns:wp14="http://schemas.microsoft.com/office/word/2010/wordprocessingDrawing" xmlns:wp="http://schemas.openxmlformats.org/drawingml/2006/wordprocessingDrawing" xmlns:w10="urn:schemas-microsoft-com:office:word" xmlns:w="http://schemas.openxmlformats.org/wordprocessingml/2006/main" xmlns:w14="http://schemas.microsoft.com/office/word/2010/wordml" xmlns:w15="http://schemas.microsoft.com/office/word/2012/wordml" xmlns:wpg="http://schemas.microsoft.com/office/word/2010/wordprocessingGroup" xmlns:wpi="http://schemas.microsoft.com/office/word/2010/wordprocessingInk" xmlns:wne="http://schemas.microsoft.com/office/word/2006/wordml" xmlns:wps="http://schemas.microsoft.com/office/word/2010/wordprocessingShape" mc:Ignorable="w14 w15 wp14">
   <w:abstractNum w:abstractNumId="0" w15:restartNumberingAfterBreak="0">
+    <w:nsid w:val="29EC7F88"/>
+    <w:multiLevelType w:val="hybridMultilevel"/>
+    <w:tmpl w:val="23389ED0"/>
+    <w:lvl w:ilvl="0" w:tplc="04160009">
+      <w:start w:val="1"/>
+      <w:numFmt w:val="bullet"/>
+      <w:lvlText w:val=""/>
+      <w:lvlJc w:val="left"/>
+      <w:pPr>
+        <w:ind w:left="720" w:hanging="360"/>
+      </w:pPr>
+      <w:rPr>
+        <w:rFonts w:ascii="Wingdings" w:hAnsi="Wingdings" w:hint="default"/>
+      </w:rPr>
+    </w:lvl>
+    <w:lvl w:ilvl="1" w:tplc="0416000D">
+      <w:start w:val="1"/>
+      <w:numFmt w:val="bullet"/>
+      <w:lvlText w:val=""/>
+      <w:lvlJc w:val="left"/>
+      <w:pPr>
+        <w:ind w:left="1440" w:hanging="360"/>
+      </w:pPr>
+      <w:rPr>
+        <w:rFonts w:ascii="Wingdings" w:hAnsi="Wingdings" w:hint="default"/>
+      </w:rPr>
+    </w:lvl>
+    <w:lvl w:ilvl="2" w:tplc="04160005" w:tentative="1">
+      <w:start w:val="1"/>
+      <w:numFmt w:val="bullet"/>
+      <w:lvlText w:val=""/>
+      <w:lvlJc w:val="left"/>
+      <w:pPr>
+        <w:ind w:left="2160" w:hanging="360"/>
+      </w:pPr>
+      <w:rPr>
+        <w:rFonts w:ascii="Wingdings" w:hAnsi="Wingdings" w:hint="default"/>
+      </w:rPr>
+    </w:lvl>
+    <w:lvl w:ilvl="3" w:tplc="04160001" w:tentative="1">
+      <w:start w:val="1"/>
+      <w:numFmt w:val="bullet"/>
+      <w:lvlText w:val=""/>
+      <w:lvlJc w:val="left"/>
+      <w:pPr>
+        <w:ind w:left="2880" w:hanging="360"/>
+      </w:pPr>
+      <w:rPr>
+        <w:rFonts w:ascii="Symbol" w:hAnsi="Symbol" w:hint="default"/>
+      </w:rPr>
+    </w:lvl>
+    <w:lvl w:ilvl="4" w:tplc="04160003" w:tentative="1">
+      <w:start w:val="1"/>
+      <w:numFmt w:val="bullet"/>
+      <w:lvlText w:val="o"/>
+      <w:lvlJc w:val="left"/>
+      <w:pPr>
+        <w:ind w:left="3600" w:hanging="360"/>
+      </w:pPr>
+      <w:rPr>
+        <w:rFonts w:ascii="Courier New" w:hAnsi="Courier New" w:cs="Courier New" w:hint="default"/>
+      </w:rPr>
+    </w:lvl>
+    <w:lvl w:ilvl="5" w:tplc="04160005" w:tentative="1">
+      <w:start w:val="1"/>
+      <w:numFmt w:val="bullet"/>
+      <w:lvlText w:val=""/>
+      <w:lvlJc w:val="left"/>
+      <w:pPr>
+        <w:ind w:left="4320" w:hanging="360"/>
+      </w:pPr>
+      <w:rPr>
+        <w:rFonts w:ascii="Wingdings" w:hAnsi="Wingdings" w:hint="default"/>
+      </w:rPr>
+    </w:lvl>
+    <w:lvl w:ilvl="6" w:tplc="04160001" w:tentative="1">
+      <w:start w:val="1"/>
+      <w:numFmt w:val="bullet"/>
+      <w:lvlText w:val=""/>
+      <w:lvlJc w:val="left"/>
+      <w:pPr>
+        <w:ind w:left="5040" w:hanging="360"/>
+      </w:pPr>
+      <w:rPr>
+        <w:rFonts w:ascii="Symbol" w:hAnsi="Symbol" w:hint="default"/>
+      </w:rPr>
+    </w:lvl>
+    <w:lvl w:ilvl="7" w:tplc="04160003" w:tentative="1">
+      <w:start w:val="1"/>
+      <w:numFmt w:val="bullet"/>
+      <w:lvlText w:val="o"/>
+      <w:lvlJc w:val="left"/>
+      <w:pPr>
+        <w:ind w:left="5760" w:hanging="360"/>
+      </w:pPr>
+      <w:rPr>
+        <w:rFonts w:ascii="Courier New" w:hAnsi="Courier New" w:cs="Courier New" w:hint="default"/>
+      </w:rPr>
+    </w:lvl>
+    <w:lvl w:ilvl="8" w:tplc="04160005" w:tentative="1">
+      <w:start w:val="1"/>
+      <w:numFmt w:val="bullet"/>
+      <w:lvlText w:val=""/>
+      <w:lvlJc w:val="left"/>
+      <w:pPr>
+        <w:ind w:left="6480" w:hanging="360"/>
+      </w:pPr>
+      <w:rPr>
+        <w:rFonts w:ascii="Wingdings" w:hAnsi="Wingdings" w:hint="default"/>
+      </w:rPr>
+    </w:lvl>
+  </w:abstractNum>
+  <w:abstractNum w:abstractNumId="1" w15:restartNumberingAfterBreak="0">
     <w:nsid w:val="2A9C4D1B"/>
     <w:multiLevelType w:val="hybridMultilevel"/>
     <w:tmpl w:val="142C2B8A"/>
@@ -3240,7 +3510,7 @@
       </w:rPr>
     </w:lvl>
   </w:abstractNum>
-  <w:abstractNum w:abstractNumId="1" w15:restartNumberingAfterBreak="0">
+  <w:abstractNum w:abstractNumId="2" w15:restartNumberingAfterBreak="0">
     <w:nsid w:val="3C9E29EA"/>
     <w:multiLevelType w:val="hybridMultilevel"/>
     <w:tmpl w:val="6756EADC"/>
@@ -3353,7 +3623,7 @@
       </w:rPr>
     </w:lvl>
   </w:abstractNum>
-  <w:abstractNum w:abstractNumId="2" w15:restartNumberingAfterBreak="0">
+  <w:abstractNum w:abstractNumId="3" w15:restartNumberingAfterBreak="0">
     <w:nsid w:val="4364179F"/>
     <w:multiLevelType w:val="hybridMultilevel"/>
     <w:tmpl w:val="13EA7F8A"/>
@@ -3466,7 +3736,7 @@
       </w:rPr>
     </w:lvl>
   </w:abstractNum>
-  <w:abstractNum w:abstractNumId="3" w15:restartNumberingAfterBreak="0">
+  <w:abstractNum w:abstractNumId="4" w15:restartNumberingAfterBreak="0">
     <w:nsid w:val="4DED48BE"/>
     <w:multiLevelType w:val="hybridMultilevel"/>
     <w:tmpl w:val="EB163AF8"/>
@@ -3579,7 +3849,7 @@
       </w:rPr>
     </w:lvl>
   </w:abstractNum>
-  <w:abstractNum w:abstractNumId="4" w15:restartNumberingAfterBreak="0">
+  <w:abstractNum w:abstractNumId="5" w15:restartNumberingAfterBreak="0">
     <w:nsid w:val="545A511A"/>
     <w:multiLevelType w:val="hybridMultilevel"/>
     <w:tmpl w:val="2E2823F0"/>
@@ -3692,7 +3962,7 @@
       </w:rPr>
     </w:lvl>
   </w:abstractNum>
-  <w:abstractNum w:abstractNumId="5" w15:restartNumberingAfterBreak="0">
+  <w:abstractNum w:abstractNumId="6" w15:restartNumberingAfterBreak="0">
     <w:nsid w:val="58046AF1"/>
     <w:multiLevelType w:val="hybridMultilevel"/>
     <w:tmpl w:val="D312155E"/>
@@ -3805,7 +4075,7 @@
       </w:rPr>
     </w:lvl>
   </w:abstractNum>
-  <w:abstractNum w:abstractNumId="6" w15:restartNumberingAfterBreak="0">
+  <w:abstractNum w:abstractNumId="7" w15:restartNumberingAfterBreak="0">
     <w:nsid w:val="7EE44164"/>
     <w:multiLevelType w:val="hybridMultilevel"/>
     <w:tmpl w:val="EB163AF8"/>
@@ -3919,25 +4189,28 @@
     </w:lvl>
   </w:abstractNum>
   <w:num w:numId="1">
+    <w:abstractNumId w:val="5"/>
+  </w:num>
+  <w:num w:numId="2">
+    <w:abstractNumId w:val="7"/>
+  </w:num>
+  <w:num w:numId="3">
+    <w:abstractNumId w:val="1"/>
+  </w:num>
+  <w:num w:numId="4">
     <w:abstractNumId w:val="4"/>
   </w:num>
-  <w:num w:numId="2">
+  <w:num w:numId="5">
+    <w:abstractNumId w:val="3"/>
+  </w:num>
+  <w:num w:numId="6">
+    <w:abstractNumId w:val="2"/>
+  </w:num>
+  <w:num w:numId="7">
     <w:abstractNumId w:val="6"/>
   </w:num>
-  <w:num w:numId="3">
+  <w:num w:numId="8">
     <w:abstractNumId w:val="0"/>
-  </w:num>
-  <w:num w:numId="4">
-    <w:abstractNumId w:val="3"/>
-  </w:num>
-  <w:num w:numId="5">
-    <w:abstractNumId w:val="2"/>
-  </w:num>
-  <w:num w:numId="6">
-    <w:abstractNumId w:val="1"/>
-  </w:num>
-  <w:num w:numId="7">
-    <w:abstractNumId w:val="5"/>
   </w:num>
 </w:numbering>
 </file>
@@ -4698,7 +4971,7 @@
 </file>
 
 <file path=customXml/itemProps1.xml><?xml version="1.0" encoding="utf-8"?>
-<ds:datastoreItem xmlns:ds="http://schemas.openxmlformats.org/officeDocument/2006/customXml" ds:itemID="{76B8B4FC-6899-4CE9-B073-A67B37F33A7F}">
+<ds:datastoreItem xmlns:ds="http://schemas.openxmlformats.org/officeDocument/2006/customXml" ds:itemID="{1DAFF413-AD1F-4A92-B8CE-C2A4685649DD}">
   <ds:schemaRefs>
     <ds:schemaRef ds:uri="http://schemas.openxmlformats.org/officeDocument/2006/bibliography"/>
   </ds:schemaRefs>

</xml_diff>